<commit_message>
GameManager 외 몇 가지
GameManager
- Trigger를 사용해서 Scene을 전환하는 코드
- 클릭 이벤트 코드

GameScenes
- 생성자에 트리거 요소 추가
- 어떤 버튼이 클릭되었는지 알려주는 ClickCheck 메소드 추가
-- GameWidgets / Button 클래스의 Clickchecker 메소드 이용

GameWidgets
- ClickChecker 메소드 구현

images 에 background 추가

기획서 수정

도식도에 프로그램 구조 설명 추가
</commit_message>
<xml_diff>
--- a/기획서(new).docx
+++ b/기획서(new).docx
@@ -394,7 +394,7 @@
       </w:tr>
       <w:tr>
         <w:trPr>
-          <w:trHeight w:val="842"/>
+          <w:trHeight w:val="448"/>
         </w:trPr>
         <w:tc>
           <w:tcPr>
@@ -458,6 +458,93 @@
                 <w:rFonts w:hint="eastAsia"/>
               </w:rPr>
               <w:t>다음 씬으로 넘어갈 때 현재 씬의 위젯들을 모두 제거</w:t>
+            </w:r>
+          </w:p>
+        </w:tc>
+      </w:tr>
+      <w:tr>
+        <w:trPr>
+          <w:trHeight w:val="973"/>
+        </w:trPr>
+        <w:tc>
+          <w:tcPr>
+            <w:tcW w:w="1550" w:type="dxa"/>
+            <w:vMerge/>
+          </w:tcPr>
+          <w:p>
+            <w:pPr>
+              <w:jc w:val="center"/>
+            </w:pPr>
+          </w:p>
+        </w:tc>
+        <w:tc>
+          <w:tcPr>
+            <w:tcW w:w="1364" w:type="dxa"/>
+            <w:vMerge/>
+          </w:tcPr>
+          <w:p>
+            <w:pPr>
+              <w:jc w:val="center"/>
+            </w:pPr>
+          </w:p>
+        </w:tc>
+        <w:tc>
+          <w:tcPr>
+            <w:tcW w:w="3476" w:type="dxa"/>
+            <w:vMerge/>
+          </w:tcPr>
+          <w:p>
+            <w:pPr>
+              <w:jc w:val="center"/>
+            </w:pPr>
+          </w:p>
+        </w:tc>
+        <w:tc>
+          <w:tcPr>
+            <w:tcW w:w="1827" w:type="dxa"/>
+          </w:tcPr>
+          <w:p>
+            <w:pPr>
+              <w:jc w:val="center"/>
+              <w:rPr>
+                <w:rFonts w:hint="eastAsia"/>
+              </w:rPr>
+            </w:pPr>
+            <w:r>
+              <w:rPr>
+                <w:rFonts w:hint="eastAsia"/>
+              </w:rPr>
+              <w:t>click</w:t>
+            </w:r>
+            <w:r>
+              <w:t>Check</w:t>
+            </w:r>
+          </w:p>
+        </w:tc>
+        <w:tc>
+          <w:tcPr>
+            <w:tcW w:w="2191" w:type="dxa"/>
+          </w:tcPr>
+          <w:p>
+            <w:pPr>
+              <w:rPr>
+                <w:rFonts w:hint="eastAsia"/>
+              </w:rPr>
+            </w:pPr>
+            <w:r>
+              <w:rPr>
+                <w:rFonts w:hint="eastAsia"/>
+              </w:rPr>
+              <w:t>어떤 버튼이 클릭되었는지 확인하고(</w:t>
+            </w:r>
+            <w:r>
+              <w:t xml:space="preserve">GameWidget – Button – Clickchecer) </w:t>
+            </w:r>
+            <w:r>
+              <w:rPr>
+                <w:rFonts w:hint="eastAsia"/>
+              </w:rPr>
+              <w:t>를 호출, 각 버튼마다 다른 결과를 리턴</w:t>
             </w:r>
           </w:p>
         </w:tc>
@@ -517,8 +604,6 @@
             <w:pPr>
               <w:jc w:val="center"/>
             </w:pPr>
-            <w:bookmarkStart w:id="0" w:name="_GoBack"/>
-            <w:bookmarkEnd w:id="0"/>
           </w:p>
         </w:tc>
         <w:tc>
@@ -849,6 +934,7 @@
         <w:tc>
           <w:tcPr>
             <w:tcW w:w="1364" w:type="dxa"/>
+            <w:vMerge w:val="restart"/>
           </w:tcPr>
           <w:p>
             <w:pPr>
@@ -868,6 +954,7 @@
         <w:tc>
           <w:tcPr>
             <w:tcW w:w="3476" w:type="dxa"/>
+            <w:vMerge w:val="restart"/>
           </w:tcPr>
           <w:p>
             <w:pPr>
@@ -935,7 +1022,7 @@
               <w:jc w:val="center"/>
             </w:pPr>
             <w:r>
-              <w:t>Draw</w:t>
+              <w:t>draw</w:t>
             </w:r>
           </w:p>
         </w:tc>
@@ -1004,12 +1091,103 @@
           <w:p>
             <w:pPr>
               <w:jc w:val="center"/>
+              <w:rPr>
+                <w:rFonts w:hint="eastAsia"/>
+              </w:rPr>
             </w:pPr>
           </w:p>
         </w:tc>
         <w:tc>
           <w:tcPr>
             <w:tcW w:w="1364" w:type="dxa"/>
+            <w:vMerge/>
+          </w:tcPr>
+          <w:p>
+            <w:pPr>
+              <w:jc w:val="center"/>
+              <w:rPr>
+                <w:rFonts w:hint="eastAsia"/>
+              </w:rPr>
+            </w:pPr>
+          </w:p>
+        </w:tc>
+        <w:tc>
+          <w:tcPr>
+            <w:tcW w:w="3476" w:type="dxa"/>
+            <w:vMerge/>
+          </w:tcPr>
+          <w:p>
+            <w:pPr>
+              <w:jc w:val="center"/>
+              <w:rPr>
+                <w:rFonts w:hint="eastAsia"/>
+              </w:rPr>
+            </w:pPr>
+          </w:p>
+        </w:tc>
+        <w:tc>
+          <w:tcPr>
+            <w:tcW w:w="1827" w:type="dxa"/>
+          </w:tcPr>
+          <w:p>
+            <w:pPr>
+              <w:jc w:val="center"/>
+            </w:pPr>
+            <w:r>
+              <w:rPr>
+                <w:rFonts w:hint="eastAsia"/>
+              </w:rPr>
+              <w:t>clickChecker</w:t>
+            </w:r>
+          </w:p>
+        </w:tc>
+        <w:tc>
+          <w:tcPr>
+            <w:tcW w:w="2191" w:type="dxa"/>
+          </w:tcPr>
+          <w:p>
+            <w:pPr>
+              <w:jc w:val="center"/>
+              <w:rPr>
+                <w:rFonts w:hint="eastAsia"/>
+              </w:rPr>
+            </w:pPr>
+            <w:r>
+              <w:rPr>
+                <w:rFonts w:hint="eastAsia"/>
+              </w:rPr>
+              <w:t>마우스의 위치가 버튼의 좌표값 안에 위치할 때,</w:t>
+            </w:r>
+            <w:r>
+              <w:t xml:space="preserve"> True</w:t>
+            </w:r>
+            <w:r>
+              <w:rPr>
+                <w:rFonts w:hint="eastAsia"/>
+              </w:rPr>
+              <w:t>를 반환</w:t>
+            </w:r>
+          </w:p>
+        </w:tc>
+      </w:tr>
+      <w:tr>
+        <w:trPr>
+          <w:trHeight w:val="1201"/>
+        </w:trPr>
+        <w:tc>
+          <w:tcPr>
+            <w:tcW w:w="1550" w:type="dxa"/>
+            <w:vMerge/>
+          </w:tcPr>
+          <w:p>
+            <w:pPr>
+              <w:jc w:val="center"/>
+            </w:pPr>
+          </w:p>
+        </w:tc>
+        <w:tc>
+          <w:tcPr>
+            <w:tcW w:w="1364" w:type="dxa"/>
           </w:tcPr>
           <w:p>
             <w:pPr>
@@ -1105,7 +1283,10 @@
               <w:jc w:val="center"/>
             </w:pPr>
             <w:r>
-              <w:t>Draw</w:t>
+              <w:t>d</w:t>
+            </w:r>
+            <w:r>
+              <w:t>raw</w:t>
             </w:r>
           </w:p>
         </w:tc>
@@ -1160,6 +1341,7 @@
         <w:tc>
           <w:tcPr>
             <w:tcW w:w="1550" w:type="dxa"/>
+            <w:vMerge w:val="restart"/>
           </w:tcPr>
           <w:p>
             <w:pPr>
@@ -1224,6 +1406,7 @@
         <w:tc>
           <w:tcPr>
             <w:tcW w:w="1550" w:type="dxa"/>
+            <w:vMerge/>
           </w:tcPr>
           <w:p>
             <w:pPr>
@@ -1424,12 +1607,6 @@
         </w:tc>
       </w:tr>
     </w:tbl>
-    <w:p/>
-    <w:p/>
-    <w:p/>
-    <w:p/>
-    <w:p/>
-    <w:p/>
     <w:p/>
     <w:p/>
     <w:p/>
@@ -1452,8 +1629,9 @@
           <w:rFonts w:hint="eastAsia"/>
         </w:rPr>
       </w:pPr>
+      <w:bookmarkStart w:id="0" w:name="_GoBack"/>
+      <w:bookmarkEnd w:id="0"/>
     </w:p>
-    <w:p/>
     <w:p>
       <w:pPr>
         <w:rPr>
@@ -1550,13 +1728,7 @@
         </w:drawing>
       </w:r>
     </w:p>
-    <w:p>
-      <w:pPr>
-        <w:rPr>
-          <w:rFonts w:hint="eastAsia"/>
-        </w:rPr>
-      </w:pPr>
-    </w:p>
+    <w:p/>
     <w:sectPr>
       <w:pgSz w:w="11906" w:h="16838"/>
       <w:pgMar w:top="720" w:right="720" w:bottom="720" w:left="720" w:header="851" w:footer="992" w:gutter="0"/>
@@ -2415,7 +2587,7 @@
 </file>
 
 <file path=customXml/itemProps1.xml><?xml version="1.0" encoding="utf-8"?>
-<ds:datastoreItem xmlns:ds="http://schemas.openxmlformats.org/officeDocument/2006/customXml" ds:itemID="{A701FB2B-5EFA-423D-A352-12765D8F941A}">
+<ds:datastoreItem xmlns:ds="http://schemas.openxmlformats.org/officeDocument/2006/customXml" ds:itemID="{85CD34FB-85A6-45A1-982E-B59EA34ED6CD}">
   <ds:schemaRefs>
     <ds:schemaRef ds:uri="http://schemas.openxmlformats.org/officeDocument/2006/bibliography"/>
   </ds:schemaRefs>

</xml_diff>